<commit_message>
falta browse directory correos y analisis
</commit_message>
<xml_diff>
--- a/capturas.docx
+++ b/capturas.docx
@@ -332,8 +332,13 @@
     <w:p>
       <w:r>
         <w:lastRenderedPageBreak/>
-        <w:t>Compilar java, la advertencia es normal, debe generar otros archivos .class</w:t>
-      </w:r>
+        <w:t>Compilar java, la advertencia es normal, debe generar otros archivos .</w:t>
+      </w:r>
+      <w:proofErr w:type="spellStart"/>
+      <w:r>
+        <w:t>class</w:t>
+      </w:r>
+      <w:proofErr w:type="spellEnd"/>
     </w:p>
     <w:p>
       <w:r>
@@ -936,7 +941,617 @@
     </w:p>
     <w:p/>
     <w:p/>
-    <w:p/>
+    <w:p>
+      <w:r>
+        <w:t>------- SEGUNDO ARCHIVO</w:t>
+      </w:r>
+    </w:p>
+    <w:p>
+      <w:r>
+        <w:t>BORRAR ARCHIVOS ANTERIORES</w:t>
+      </w:r>
+    </w:p>
+    <w:p>
+      <w:r>
+        <w:rPr>
+          <w:noProof/>
+        </w:rPr>
+        <w:lastRenderedPageBreak/>
+        <w:drawing>
+          <wp:inline distT="0" distB="0" distL="0" distR="0" wp14:anchorId="2473AF9E" wp14:editId="0524FF88">
+            <wp:extent cx="13011150" cy="7315200"/>
+            <wp:effectExtent l="0" t="0" r="0" b="0"/>
+            <wp:docPr id="2" name="Imagen 2" descr="Texto&#10;&#10;Descripción generada automáticamente"/>
+            <wp:cNvGraphicFramePr>
+              <a:graphicFrameLocks xmlns:a="http://schemas.openxmlformats.org/drawingml/2006/main" noChangeAspect="1"/>
+            </wp:cNvGraphicFramePr>
+            <a:graphic xmlns:a="http://schemas.openxmlformats.org/drawingml/2006/main">
+              <a:graphicData uri="http://schemas.openxmlformats.org/drawingml/2006/picture">
+                <pic:pic xmlns:pic="http://schemas.openxmlformats.org/drawingml/2006/picture">
+                  <pic:nvPicPr>
+                    <pic:cNvPr id="2" name="Imagen 2" descr="Texto&#10;&#10;Descripción generada automáticamente"/>
+                    <pic:cNvPicPr/>
+                  </pic:nvPicPr>
+                  <pic:blipFill>
+                    <a:blip r:embed="rId25"/>
+                    <a:stretch>
+                      <a:fillRect/>
+                    </a:stretch>
+                  </pic:blipFill>
+                  <pic:spPr>
+                    <a:xfrm>
+                      <a:off x="0" y="0"/>
+                      <a:ext cx="13011150" cy="7315200"/>
+                    </a:xfrm>
+                    <a:prstGeom prst="rect">
+                      <a:avLst/>
+                    </a:prstGeom>
+                  </pic:spPr>
+                </pic:pic>
+              </a:graphicData>
+            </a:graphic>
+          </wp:inline>
+        </w:drawing>
+      </w:r>
+    </w:p>
+    <w:p>
+      <w:r>
+        <w:rPr>
+          <w:noProof/>
+        </w:rPr>
+        <w:lastRenderedPageBreak/>
+        <w:drawing>
+          <wp:inline distT="0" distB="0" distL="0" distR="0" wp14:anchorId="74A5C5B4" wp14:editId="169E88CC">
+            <wp:extent cx="13011150" cy="7315200"/>
+            <wp:effectExtent l="0" t="0" r="0" b="0"/>
+            <wp:docPr id="3" name="Imagen 3" descr="Texto&#10;&#10;Descripción generada automáticamente"/>
+            <wp:cNvGraphicFramePr>
+              <a:graphicFrameLocks xmlns:a="http://schemas.openxmlformats.org/drawingml/2006/main" noChangeAspect="1"/>
+            </wp:cNvGraphicFramePr>
+            <a:graphic xmlns:a="http://schemas.openxmlformats.org/drawingml/2006/main">
+              <a:graphicData uri="http://schemas.openxmlformats.org/drawingml/2006/picture">
+                <pic:pic xmlns:pic="http://schemas.openxmlformats.org/drawingml/2006/picture">
+                  <pic:nvPicPr>
+                    <pic:cNvPr id="3" name="Imagen 3" descr="Texto&#10;&#10;Descripción generada automáticamente"/>
+                    <pic:cNvPicPr/>
+                  </pic:nvPicPr>
+                  <pic:blipFill>
+                    <a:blip r:embed="rId26"/>
+                    <a:stretch>
+                      <a:fillRect/>
+                    </a:stretch>
+                  </pic:blipFill>
+                  <pic:spPr>
+                    <a:xfrm>
+                      <a:off x="0" y="0"/>
+                      <a:ext cx="13011150" cy="7315200"/>
+                    </a:xfrm>
+                    <a:prstGeom prst="rect">
+                      <a:avLst/>
+                    </a:prstGeom>
+                  </pic:spPr>
+                </pic:pic>
+              </a:graphicData>
+            </a:graphic>
+          </wp:inline>
+        </w:drawing>
+      </w:r>
+    </w:p>
+    <w:p>
+      <w:r>
+        <w:rPr>
+          <w:noProof/>
+        </w:rPr>
+        <w:lastRenderedPageBreak/>
+        <w:drawing>
+          <wp:anchor distT="0" distB="0" distL="114300" distR="114300" simplePos="0" relativeHeight="251658240" behindDoc="0" locked="0" layoutInCell="1" allowOverlap="1" wp14:anchorId="0A83DF83" wp14:editId="5E0D549E">
+            <wp:simplePos x="464024" y="464024"/>
+            <wp:positionH relativeFrom="column">
+              <wp:align>left</wp:align>
+            </wp:positionH>
+            <wp:positionV relativeFrom="paragraph">
+              <wp:align>top</wp:align>
+            </wp:positionV>
+            <wp:extent cx="13011150" cy="7315200"/>
+            <wp:effectExtent l="0" t="0" r="0" b="0"/>
+            <wp:wrapSquare wrapText="bothSides"/>
+            <wp:docPr id="8" name="Imagen 8" descr="Interfaz de usuario gráfica, Texto&#10;&#10;Descripción generada automáticamente"/>
+            <wp:cNvGraphicFramePr>
+              <a:graphicFrameLocks xmlns:a="http://schemas.openxmlformats.org/drawingml/2006/main" noChangeAspect="1"/>
+            </wp:cNvGraphicFramePr>
+            <a:graphic xmlns:a="http://schemas.openxmlformats.org/drawingml/2006/main">
+              <a:graphicData uri="http://schemas.openxmlformats.org/drawingml/2006/picture">
+                <pic:pic xmlns:pic="http://schemas.openxmlformats.org/drawingml/2006/picture">
+                  <pic:nvPicPr>
+                    <pic:cNvPr id="8" name="Imagen 8" descr="Interfaz de usuario gráfica, Texto&#10;&#10;Descripción generada automáticamente"/>
+                    <pic:cNvPicPr/>
+                  </pic:nvPicPr>
+                  <pic:blipFill>
+                    <a:blip r:embed="rId27">
+                      <a:extLst>
+                        <a:ext uri="{28A0092B-C50C-407E-A947-70E740481C1C}">
+                          <a14:useLocalDpi xmlns:a14="http://schemas.microsoft.com/office/drawing/2010/main" val="0"/>
+                        </a:ext>
+                      </a:extLst>
+                    </a:blip>
+                    <a:stretch>
+                      <a:fillRect/>
+                    </a:stretch>
+                  </pic:blipFill>
+                  <pic:spPr>
+                    <a:xfrm>
+                      <a:off x="0" y="0"/>
+                      <a:ext cx="13011150" cy="7315200"/>
+                    </a:xfrm>
+                    <a:prstGeom prst="rect">
+                      <a:avLst/>
+                    </a:prstGeom>
+                  </pic:spPr>
+                </pic:pic>
+              </a:graphicData>
+            </a:graphic>
+          </wp:anchor>
+        </w:drawing>
+      </w:r>
+    </w:p>
+    <w:p/>
+    <w:p/>
+    <w:p/>
+    <w:p/>
+    <w:p/>
+    <w:p/>
+    <w:p/>
+    <w:p/>
+    <w:p/>
+    <w:p/>
+    <w:p/>
+    <w:p/>
+    <w:p/>
+    <w:p/>
+    <w:p/>
+    <w:p/>
+    <w:p/>
+    <w:p/>
+    <w:p/>
+    <w:p/>
+    <w:p/>
+    <w:p/>
+    <w:p/>
+    <w:p/>
+    <w:p>
+      <w:r>
+        <w:rPr>
+          <w:noProof/>
+        </w:rPr>
+        <w:lastRenderedPageBreak/>
+        <w:drawing>
+          <wp:inline distT="0" distB="0" distL="0" distR="0" wp14:anchorId="3E427392" wp14:editId="1658719F">
+            <wp:extent cx="13011150" cy="7315200"/>
+            <wp:effectExtent l="0" t="0" r="0" b="0"/>
+            <wp:docPr id="15" name="Imagen 15" descr="Texto&#10;&#10;Descripción generada automáticamente"/>
+            <wp:cNvGraphicFramePr>
+              <a:graphicFrameLocks xmlns:a="http://schemas.openxmlformats.org/drawingml/2006/main" noChangeAspect="1"/>
+            </wp:cNvGraphicFramePr>
+            <a:graphic xmlns:a="http://schemas.openxmlformats.org/drawingml/2006/main">
+              <a:graphicData uri="http://schemas.openxmlformats.org/drawingml/2006/picture">
+                <pic:pic xmlns:pic="http://schemas.openxmlformats.org/drawingml/2006/picture">
+                  <pic:nvPicPr>
+                    <pic:cNvPr id="15" name="Imagen 15" descr="Texto&#10;&#10;Descripción generada automáticamente"/>
+                    <pic:cNvPicPr/>
+                  </pic:nvPicPr>
+                  <pic:blipFill>
+                    <a:blip r:embed="rId28"/>
+                    <a:stretch>
+                      <a:fillRect/>
+                    </a:stretch>
+                  </pic:blipFill>
+                  <pic:spPr>
+                    <a:xfrm>
+                      <a:off x="0" y="0"/>
+                      <a:ext cx="13011150" cy="7315200"/>
+                    </a:xfrm>
+                    <a:prstGeom prst="rect">
+                      <a:avLst/>
+                    </a:prstGeom>
+                  </pic:spPr>
+                </pic:pic>
+              </a:graphicData>
+            </a:graphic>
+          </wp:inline>
+        </w:drawing>
+      </w:r>
+    </w:p>
+    <w:p>
+      <w:r>
+        <w:rPr>
+          <w:noProof/>
+        </w:rPr>
+        <w:lastRenderedPageBreak/>
+        <w:drawing>
+          <wp:inline distT="0" distB="0" distL="0" distR="0" wp14:anchorId="0F691816" wp14:editId="4DCDC148">
+            <wp:extent cx="13011150" cy="7315200"/>
+            <wp:effectExtent l="0" t="0" r="0" b="0"/>
+            <wp:docPr id="26" name="Imagen 26" descr="Texto&#10;&#10;Descripción generada automáticamente"/>
+            <wp:cNvGraphicFramePr>
+              <a:graphicFrameLocks xmlns:a="http://schemas.openxmlformats.org/drawingml/2006/main" noChangeAspect="1"/>
+            </wp:cNvGraphicFramePr>
+            <a:graphic xmlns:a="http://schemas.openxmlformats.org/drawingml/2006/main">
+              <a:graphicData uri="http://schemas.openxmlformats.org/drawingml/2006/picture">
+                <pic:pic xmlns:pic="http://schemas.openxmlformats.org/drawingml/2006/picture">
+                  <pic:nvPicPr>
+                    <pic:cNvPr id="26" name="Imagen 26" descr="Texto&#10;&#10;Descripción generada automáticamente"/>
+                    <pic:cNvPicPr/>
+                  </pic:nvPicPr>
+                  <pic:blipFill>
+                    <a:blip r:embed="rId29"/>
+                    <a:stretch>
+                      <a:fillRect/>
+                    </a:stretch>
+                  </pic:blipFill>
+                  <pic:spPr>
+                    <a:xfrm>
+                      <a:off x="0" y="0"/>
+                      <a:ext cx="13011150" cy="7315200"/>
+                    </a:xfrm>
+                    <a:prstGeom prst="rect">
+                      <a:avLst/>
+                    </a:prstGeom>
+                  </pic:spPr>
+                </pic:pic>
+              </a:graphicData>
+            </a:graphic>
+          </wp:inline>
+        </w:drawing>
+      </w:r>
+    </w:p>
+    <w:p>
+      <w:r>
+        <w:rPr>
+          <w:noProof/>
+        </w:rPr>
+        <w:lastRenderedPageBreak/>
+        <w:drawing>
+          <wp:inline distT="0" distB="0" distL="0" distR="0" wp14:anchorId="4CC5BF04" wp14:editId="593DC92E">
+            <wp:extent cx="13011150" cy="7315200"/>
+            <wp:effectExtent l="0" t="0" r="0" b="0"/>
+            <wp:docPr id="27" name="Imagen 27" descr="Interfaz de usuario gráfica, Texto&#10;&#10;Descripción generada automáticamente"/>
+            <wp:cNvGraphicFramePr>
+              <a:graphicFrameLocks xmlns:a="http://schemas.openxmlformats.org/drawingml/2006/main" noChangeAspect="1"/>
+            </wp:cNvGraphicFramePr>
+            <a:graphic xmlns:a="http://schemas.openxmlformats.org/drawingml/2006/main">
+              <a:graphicData uri="http://schemas.openxmlformats.org/drawingml/2006/picture">
+                <pic:pic xmlns:pic="http://schemas.openxmlformats.org/drawingml/2006/picture">
+                  <pic:nvPicPr>
+                    <pic:cNvPr id="27" name="Imagen 27" descr="Interfaz de usuario gráfica, Texto&#10;&#10;Descripción generada automáticamente"/>
+                    <pic:cNvPicPr/>
+                  </pic:nvPicPr>
+                  <pic:blipFill>
+                    <a:blip r:embed="rId30"/>
+                    <a:stretch>
+                      <a:fillRect/>
+                    </a:stretch>
+                  </pic:blipFill>
+                  <pic:spPr>
+                    <a:xfrm>
+                      <a:off x="0" y="0"/>
+                      <a:ext cx="13011150" cy="7315200"/>
+                    </a:xfrm>
+                    <a:prstGeom prst="rect">
+                      <a:avLst/>
+                    </a:prstGeom>
+                  </pic:spPr>
+                </pic:pic>
+              </a:graphicData>
+            </a:graphic>
+          </wp:inline>
+        </w:drawing>
+      </w:r>
+    </w:p>
+    <w:p>
+      <w:r>
+        <w:rPr>
+          <w:noProof/>
+        </w:rPr>
+        <w:lastRenderedPageBreak/>
+        <w:drawing>
+          <wp:inline distT="0" distB="0" distL="0" distR="0" wp14:anchorId="36D78886" wp14:editId="059D56AC">
+            <wp:extent cx="13011150" cy="7315200"/>
+            <wp:effectExtent l="0" t="0" r="0" b="0"/>
+            <wp:docPr id="28" name="Imagen 28" descr="Interfaz de usuario gráfica, Texto&#10;&#10;Descripción generada automáticamente"/>
+            <wp:cNvGraphicFramePr>
+              <a:graphicFrameLocks xmlns:a="http://schemas.openxmlformats.org/drawingml/2006/main" noChangeAspect="1"/>
+            </wp:cNvGraphicFramePr>
+            <a:graphic xmlns:a="http://schemas.openxmlformats.org/drawingml/2006/main">
+              <a:graphicData uri="http://schemas.openxmlformats.org/drawingml/2006/picture">
+                <pic:pic xmlns:pic="http://schemas.openxmlformats.org/drawingml/2006/picture">
+                  <pic:nvPicPr>
+                    <pic:cNvPr id="28" name="Imagen 28" descr="Interfaz de usuario gráfica, Texto&#10;&#10;Descripción generada automáticamente"/>
+                    <pic:cNvPicPr/>
+                  </pic:nvPicPr>
+                  <pic:blipFill>
+                    <a:blip r:embed="rId31"/>
+                    <a:stretch>
+                      <a:fillRect/>
+                    </a:stretch>
+                  </pic:blipFill>
+                  <pic:spPr>
+                    <a:xfrm>
+                      <a:off x="0" y="0"/>
+                      <a:ext cx="13011150" cy="7315200"/>
+                    </a:xfrm>
+                    <a:prstGeom prst="rect">
+                      <a:avLst/>
+                    </a:prstGeom>
+                  </pic:spPr>
+                </pic:pic>
+              </a:graphicData>
+            </a:graphic>
+          </wp:inline>
+        </w:drawing>
+      </w:r>
+    </w:p>
+    <w:p>
+      <w:r>
+        <w:rPr>
+          <w:noProof/>
+        </w:rPr>
+        <w:lastRenderedPageBreak/>
+        <w:drawing>
+          <wp:inline distT="0" distB="0" distL="0" distR="0" wp14:anchorId="0CD1976C" wp14:editId="5FAAB65E">
+            <wp:extent cx="13011150" cy="7315200"/>
+            <wp:effectExtent l="0" t="0" r="0" b="0"/>
+            <wp:docPr id="29" name="Imagen 29" descr="Texto&#10;&#10;Descripción generada automáticamente"/>
+            <wp:cNvGraphicFramePr>
+              <a:graphicFrameLocks xmlns:a="http://schemas.openxmlformats.org/drawingml/2006/main" noChangeAspect="1"/>
+            </wp:cNvGraphicFramePr>
+            <a:graphic xmlns:a="http://schemas.openxmlformats.org/drawingml/2006/main">
+              <a:graphicData uri="http://schemas.openxmlformats.org/drawingml/2006/picture">
+                <pic:pic xmlns:pic="http://schemas.openxmlformats.org/drawingml/2006/picture">
+                  <pic:nvPicPr>
+                    <pic:cNvPr id="29" name="Imagen 29" descr="Texto&#10;&#10;Descripción generada automáticamente"/>
+                    <pic:cNvPicPr/>
+                  </pic:nvPicPr>
+                  <pic:blipFill>
+                    <a:blip r:embed="rId32"/>
+                    <a:stretch>
+                      <a:fillRect/>
+                    </a:stretch>
+                  </pic:blipFill>
+                  <pic:spPr>
+                    <a:xfrm>
+                      <a:off x="0" y="0"/>
+                      <a:ext cx="13011150" cy="7315200"/>
+                    </a:xfrm>
+                    <a:prstGeom prst="rect">
+                      <a:avLst/>
+                    </a:prstGeom>
+                  </pic:spPr>
+                </pic:pic>
+              </a:graphicData>
+            </a:graphic>
+          </wp:inline>
+        </w:drawing>
+      </w:r>
+    </w:p>
+    <w:p>
+      <w:r>
+        <w:rPr>
+          <w:noProof/>
+        </w:rPr>
+        <w:lastRenderedPageBreak/>
+        <w:drawing>
+          <wp:inline distT="0" distB="0" distL="0" distR="0" wp14:anchorId="6826C9E2" wp14:editId="331BBF91">
+            <wp:extent cx="13011150" cy="7315200"/>
+            <wp:effectExtent l="0" t="0" r="0" b="0"/>
+            <wp:docPr id="30" name="Imagen 30" descr="Captura de pantalla de un celular&#10;&#10;Descripción generada automáticamente"/>
+            <wp:cNvGraphicFramePr>
+              <a:graphicFrameLocks xmlns:a="http://schemas.openxmlformats.org/drawingml/2006/main" noChangeAspect="1"/>
+            </wp:cNvGraphicFramePr>
+            <a:graphic xmlns:a="http://schemas.openxmlformats.org/drawingml/2006/main">
+              <a:graphicData uri="http://schemas.openxmlformats.org/drawingml/2006/picture">
+                <pic:pic xmlns:pic="http://schemas.openxmlformats.org/drawingml/2006/picture">
+                  <pic:nvPicPr>
+                    <pic:cNvPr id="30" name="Imagen 30" descr="Captura de pantalla de un celular&#10;&#10;Descripción generada automáticamente"/>
+                    <pic:cNvPicPr/>
+                  </pic:nvPicPr>
+                  <pic:blipFill>
+                    <a:blip r:embed="rId33"/>
+                    <a:stretch>
+                      <a:fillRect/>
+                    </a:stretch>
+                  </pic:blipFill>
+                  <pic:spPr>
+                    <a:xfrm>
+                      <a:off x="0" y="0"/>
+                      <a:ext cx="13011150" cy="7315200"/>
+                    </a:xfrm>
+                    <a:prstGeom prst="rect">
+                      <a:avLst/>
+                    </a:prstGeom>
+                  </pic:spPr>
+                </pic:pic>
+              </a:graphicData>
+            </a:graphic>
+          </wp:inline>
+        </w:drawing>
+      </w:r>
+    </w:p>
+    <w:p>
+      <w:r>
+        <w:rPr>
+          <w:noProof/>
+        </w:rPr>
+        <w:lastRenderedPageBreak/>
+        <w:drawing>
+          <wp:inline distT="0" distB="0" distL="0" distR="0" wp14:anchorId="5E531340" wp14:editId="34167457">
+            <wp:extent cx="13011150" cy="7315200"/>
+            <wp:effectExtent l="0" t="0" r="0" b="0"/>
+            <wp:docPr id="31" name="Imagen 31" descr="Captura de pantalla de computadora&#10;&#10;Descripción generada automáticamente"/>
+            <wp:cNvGraphicFramePr>
+              <a:graphicFrameLocks xmlns:a="http://schemas.openxmlformats.org/drawingml/2006/main" noChangeAspect="1"/>
+            </wp:cNvGraphicFramePr>
+            <a:graphic xmlns:a="http://schemas.openxmlformats.org/drawingml/2006/main">
+              <a:graphicData uri="http://schemas.openxmlformats.org/drawingml/2006/picture">
+                <pic:pic xmlns:pic="http://schemas.openxmlformats.org/drawingml/2006/picture">
+                  <pic:nvPicPr>
+                    <pic:cNvPr id="31" name="Imagen 31" descr="Captura de pantalla de computadora&#10;&#10;Descripción generada automáticamente"/>
+                    <pic:cNvPicPr/>
+                  </pic:nvPicPr>
+                  <pic:blipFill>
+                    <a:blip r:embed="rId34"/>
+                    <a:stretch>
+                      <a:fillRect/>
+                    </a:stretch>
+                  </pic:blipFill>
+                  <pic:spPr>
+                    <a:xfrm>
+                      <a:off x="0" y="0"/>
+                      <a:ext cx="13011150" cy="7315200"/>
+                    </a:xfrm>
+                    <a:prstGeom prst="rect">
+                      <a:avLst/>
+                    </a:prstGeom>
+                  </pic:spPr>
+                </pic:pic>
+              </a:graphicData>
+            </a:graphic>
+          </wp:inline>
+        </w:drawing>
+      </w:r>
+    </w:p>
+    <w:p/>
+    <w:p>
+      <w:r>
+        <w:rPr>
+          <w:noProof/>
+        </w:rPr>
+        <w:lastRenderedPageBreak/>
+        <w:drawing>
+          <wp:inline distT="0" distB="0" distL="0" distR="0" wp14:anchorId="3B898D9F" wp14:editId="270ADCA3">
+            <wp:extent cx="13011150" cy="7315200"/>
+            <wp:effectExtent l="0" t="0" r="0" b="0"/>
+            <wp:docPr id="33" name="Imagen 33" descr="Interfaz de usuario gráfica, Aplicación, Tabla&#10;&#10;Descripción generada automáticamente"/>
+            <wp:cNvGraphicFramePr>
+              <a:graphicFrameLocks xmlns:a="http://schemas.openxmlformats.org/drawingml/2006/main" noChangeAspect="1"/>
+            </wp:cNvGraphicFramePr>
+            <a:graphic xmlns:a="http://schemas.openxmlformats.org/drawingml/2006/main">
+              <a:graphicData uri="http://schemas.openxmlformats.org/drawingml/2006/picture">
+                <pic:pic xmlns:pic="http://schemas.openxmlformats.org/drawingml/2006/picture">
+                  <pic:nvPicPr>
+                    <pic:cNvPr id="33" name="Imagen 33" descr="Interfaz de usuario gráfica, Aplicación, Tabla&#10;&#10;Descripción generada automáticamente"/>
+                    <pic:cNvPicPr/>
+                  </pic:nvPicPr>
+                  <pic:blipFill>
+                    <a:blip r:embed="rId35"/>
+                    <a:stretch>
+                      <a:fillRect/>
+                    </a:stretch>
+                  </pic:blipFill>
+                  <pic:spPr>
+                    <a:xfrm>
+                      <a:off x="0" y="0"/>
+                      <a:ext cx="13011150" cy="7315200"/>
+                    </a:xfrm>
+                    <a:prstGeom prst="rect">
+                      <a:avLst/>
+                    </a:prstGeom>
+                  </pic:spPr>
+                </pic:pic>
+              </a:graphicData>
+            </a:graphic>
+          </wp:inline>
+        </w:drawing>
+      </w:r>
+    </w:p>
+    <w:p>
+      <w:r>
+        <w:rPr>
+          <w:noProof/>
+        </w:rPr>
+        <w:lastRenderedPageBreak/>
+        <w:drawing>
+          <wp:inline distT="0" distB="0" distL="0" distR="0" wp14:anchorId="2DD3D237" wp14:editId="32345D2D">
+            <wp:extent cx="13011150" cy="7315200"/>
+            <wp:effectExtent l="0" t="0" r="0" b="0"/>
+            <wp:docPr id="34" name="Imagen 34" descr="Interfaz de usuario gráfica, Texto&#10;&#10;Descripción generada automáticamente"/>
+            <wp:cNvGraphicFramePr>
+              <a:graphicFrameLocks xmlns:a="http://schemas.openxmlformats.org/drawingml/2006/main" noChangeAspect="1"/>
+            </wp:cNvGraphicFramePr>
+            <a:graphic xmlns:a="http://schemas.openxmlformats.org/drawingml/2006/main">
+              <a:graphicData uri="http://schemas.openxmlformats.org/drawingml/2006/picture">
+                <pic:pic xmlns:pic="http://schemas.openxmlformats.org/drawingml/2006/picture">
+                  <pic:nvPicPr>
+                    <pic:cNvPr id="34" name="Imagen 34" descr="Interfaz de usuario gráfica, Texto&#10;&#10;Descripción generada automáticamente"/>
+                    <pic:cNvPicPr/>
+                  </pic:nvPicPr>
+                  <pic:blipFill>
+                    <a:blip r:embed="rId36"/>
+                    <a:stretch>
+                      <a:fillRect/>
+                    </a:stretch>
+                  </pic:blipFill>
+                  <pic:spPr>
+                    <a:xfrm>
+                      <a:off x="0" y="0"/>
+                      <a:ext cx="13011150" cy="7315200"/>
+                    </a:xfrm>
+                    <a:prstGeom prst="rect">
+                      <a:avLst/>
+                    </a:prstGeom>
+                  </pic:spPr>
+                </pic:pic>
+              </a:graphicData>
+            </a:graphic>
+          </wp:inline>
+        </w:drawing>
+      </w:r>
+    </w:p>
+    <w:p>
+      <w:r>
+        <w:rPr>
+          <w:noProof/>
+        </w:rPr>
+        <w:lastRenderedPageBreak/>
+        <w:drawing>
+          <wp:inline distT="0" distB="0" distL="0" distR="0" wp14:anchorId="3DC9E53E" wp14:editId="056C457B">
+            <wp:extent cx="13011150" cy="7315200"/>
+            <wp:effectExtent l="0" t="0" r="0" b="0"/>
+            <wp:docPr id="35" name="Imagen 35" descr="Captura de pantalla de un celular&#10;&#10;Descripción generada automáticamente"/>
+            <wp:cNvGraphicFramePr>
+              <a:graphicFrameLocks xmlns:a="http://schemas.openxmlformats.org/drawingml/2006/main" noChangeAspect="1"/>
+            </wp:cNvGraphicFramePr>
+            <a:graphic xmlns:a="http://schemas.openxmlformats.org/drawingml/2006/main">
+              <a:graphicData uri="http://schemas.openxmlformats.org/drawingml/2006/picture">
+                <pic:pic xmlns:pic="http://schemas.openxmlformats.org/drawingml/2006/picture">
+                  <pic:nvPicPr>
+                    <pic:cNvPr id="35" name="Imagen 35" descr="Captura de pantalla de un celular&#10;&#10;Descripción generada automáticamente"/>
+                    <pic:cNvPicPr/>
+                  </pic:nvPicPr>
+                  <pic:blipFill>
+                    <a:blip r:embed="rId37"/>
+                    <a:stretch>
+                      <a:fillRect/>
+                    </a:stretch>
+                  </pic:blipFill>
+                  <pic:spPr>
+                    <a:xfrm>
+                      <a:off x="0" y="0"/>
+                      <a:ext cx="13011150" cy="7315200"/>
+                    </a:xfrm>
+                    <a:prstGeom prst="rect">
+                      <a:avLst/>
+                    </a:prstGeom>
+                  </pic:spPr>
+                </pic:pic>
+              </a:graphicData>
+            </a:graphic>
+          </wp:inline>
+        </w:drawing>
+      </w:r>
+      <w:r>
+        <w:br w:type="textWrapping" w:clear="all"/>
+      </w:r>
+    </w:p>
     <w:p/>
     <w:p/>
     <w:sectPr>

</xml_diff>

<commit_message>
capturas browser directory correos
</commit_message>
<xml_diff>
--- a/capturas.docx
+++ b/capturas.docx
@@ -332,13 +332,8 @@
     <w:p>
       <w:r>
         <w:lastRenderedPageBreak/>
-        <w:t>Compilar java, la advertencia es normal, debe generar otros archivos .</w:t>
-      </w:r>
-      <w:proofErr w:type="spellStart"/>
-      <w:r>
-        <w:t>class</w:t>
-      </w:r>
-      <w:proofErr w:type="spellEnd"/>
+        <w:t>Compilar java, la advertencia es normal, debe generar otros archivos .class</w:t>
+      </w:r>
     </w:p>
     <w:p>
       <w:r>
@@ -939,7 +934,133 @@
         </w:drawing>
       </w:r>
     </w:p>
-    <w:p/>
+    <w:p>
+      <w:r>
+        <w:rPr>
+          <w:noProof/>
+        </w:rPr>
+        <w:lastRenderedPageBreak/>
+        <w:drawing>
+          <wp:inline distT="0" distB="0" distL="0" distR="0" wp14:anchorId="7DF0B311" wp14:editId="16129DB9">
+            <wp:extent cx="13011150" cy="7315200"/>
+            <wp:effectExtent l="0" t="0" r="0" b="0"/>
+            <wp:docPr id="32" name="Imagen 32" descr="Interfaz de usuario gráfica, Tabla&#10;&#10;Descripción generada automáticamente"/>
+            <wp:cNvGraphicFramePr>
+              <a:graphicFrameLocks xmlns:a="http://schemas.openxmlformats.org/drawingml/2006/main" noChangeAspect="1"/>
+            </wp:cNvGraphicFramePr>
+            <a:graphic xmlns:a="http://schemas.openxmlformats.org/drawingml/2006/main">
+              <a:graphicData uri="http://schemas.openxmlformats.org/drawingml/2006/picture">
+                <pic:pic xmlns:pic="http://schemas.openxmlformats.org/drawingml/2006/picture">
+                  <pic:nvPicPr>
+                    <pic:cNvPr id="32" name="Imagen 32" descr="Interfaz de usuario gráfica, Tabla&#10;&#10;Descripción generada automáticamente"/>
+                    <pic:cNvPicPr/>
+                  </pic:nvPicPr>
+                  <pic:blipFill>
+                    <a:blip r:embed="rId25"/>
+                    <a:stretch>
+                      <a:fillRect/>
+                    </a:stretch>
+                  </pic:blipFill>
+                  <pic:spPr>
+                    <a:xfrm>
+                      <a:off x="0" y="0"/>
+                      <a:ext cx="13011150" cy="7315200"/>
+                    </a:xfrm>
+                    <a:prstGeom prst="rect">
+                      <a:avLst/>
+                    </a:prstGeom>
+                  </pic:spPr>
+                </pic:pic>
+              </a:graphicData>
+            </a:graphic>
+          </wp:inline>
+        </w:drawing>
+      </w:r>
+    </w:p>
+    <w:p>
+      <w:r>
+        <w:rPr>
+          <w:noProof/>
+        </w:rPr>
+        <w:lastRenderedPageBreak/>
+        <w:drawing>
+          <wp:inline distT="0" distB="0" distL="0" distR="0" wp14:anchorId="1D2ADE3B" wp14:editId="109C2E71">
+            <wp:extent cx="13011150" cy="7315200"/>
+            <wp:effectExtent l="0" t="0" r="0" b="0"/>
+            <wp:docPr id="36" name="Imagen 36" descr="Texto&#10;&#10;Descripción generada automáticamente"/>
+            <wp:cNvGraphicFramePr>
+              <a:graphicFrameLocks xmlns:a="http://schemas.openxmlformats.org/drawingml/2006/main" noChangeAspect="1"/>
+            </wp:cNvGraphicFramePr>
+            <a:graphic xmlns:a="http://schemas.openxmlformats.org/drawingml/2006/main">
+              <a:graphicData uri="http://schemas.openxmlformats.org/drawingml/2006/picture">
+                <pic:pic xmlns:pic="http://schemas.openxmlformats.org/drawingml/2006/picture">
+                  <pic:nvPicPr>
+                    <pic:cNvPr id="36" name="Imagen 36" descr="Texto&#10;&#10;Descripción generada automáticamente"/>
+                    <pic:cNvPicPr/>
+                  </pic:nvPicPr>
+                  <pic:blipFill>
+                    <a:blip r:embed="rId26"/>
+                    <a:stretch>
+                      <a:fillRect/>
+                    </a:stretch>
+                  </pic:blipFill>
+                  <pic:spPr>
+                    <a:xfrm>
+                      <a:off x="0" y="0"/>
+                      <a:ext cx="13011150" cy="7315200"/>
+                    </a:xfrm>
+                    <a:prstGeom prst="rect">
+                      <a:avLst/>
+                    </a:prstGeom>
+                  </pic:spPr>
+                </pic:pic>
+              </a:graphicData>
+            </a:graphic>
+          </wp:inline>
+        </w:drawing>
+      </w:r>
+      <w:r>
+        <w:rPr>
+          <w:noProof/>
+        </w:rPr>
+        <w:lastRenderedPageBreak/>
+        <w:drawing>
+          <wp:inline distT="0" distB="0" distL="0" distR="0" wp14:anchorId="442A2009" wp14:editId="1F1BE17F">
+            <wp:extent cx="13011150" cy="7315200"/>
+            <wp:effectExtent l="0" t="0" r="0" b="0"/>
+            <wp:docPr id="37" name="Imagen 37" descr="Interfaz de usuario gráfica, Texto, Aplicación&#10;&#10;Descripción generada automáticamente"/>
+            <wp:cNvGraphicFramePr>
+              <a:graphicFrameLocks xmlns:a="http://schemas.openxmlformats.org/drawingml/2006/main" noChangeAspect="1"/>
+            </wp:cNvGraphicFramePr>
+            <a:graphic xmlns:a="http://schemas.openxmlformats.org/drawingml/2006/main">
+              <a:graphicData uri="http://schemas.openxmlformats.org/drawingml/2006/picture">
+                <pic:pic xmlns:pic="http://schemas.openxmlformats.org/drawingml/2006/picture">
+                  <pic:nvPicPr>
+                    <pic:cNvPr id="37" name="Imagen 37" descr="Interfaz de usuario gráfica, Texto, Aplicación&#10;&#10;Descripción generada automáticamente"/>
+                    <pic:cNvPicPr/>
+                  </pic:nvPicPr>
+                  <pic:blipFill>
+                    <a:blip r:embed="rId27"/>
+                    <a:stretch>
+                      <a:fillRect/>
+                    </a:stretch>
+                  </pic:blipFill>
+                  <pic:spPr>
+                    <a:xfrm>
+                      <a:off x="0" y="0"/>
+                      <a:ext cx="13011150" cy="7315200"/>
+                    </a:xfrm>
+                    <a:prstGeom prst="rect">
+                      <a:avLst/>
+                    </a:prstGeom>
+                  </pic:spPr>
+                </pic:pic>
+              </a:graphicData>
+            </a:graphic>
+          </wp:inline>
+        </w:drawing>
+      </w:r>
+    </w:p>
     <w:p/>
     <w:p>
       <w:r>
@@ -973,7 +1094,7 @@
                     <pic:cNvPicPr/>
                   </pic:nvPicPr>
                   <pic:blipFill>
-                    <a:blip r:embed="rId25"/>
+                    <a:blip r:embed="rId28"/>
                     <a:stretch>
                       <a:fillRect/>
                     </a:stretch>
@@ -1016,7 +1137,7 @@
                     <pic:cNvPicPr/>
                   </pic:nvPicPr>
                   <pic:blipFill>
-                    <a:blip r:embed="rId26"/>
+                    <a:blip r:embed="rId29"/>
                     <a:stretch>
                       <a:fillRect/>
                     </a:stretch>
@@ -1067,7 +1188,7 @@
                     <pic:cNvPicPr/>
                   </pic:nvPicPr>
                   <pic:blipFill>
-                    <a:blip r:embed="rId27">
+                    <a:blip r:embed="rId30">
                       <a:extLst>
                         <a:ext uri="{28A0092B-C50C-407E-A947-70E740481C1C}">
                           <a14:useLocalDpi xmlns:a14="http://schemas.microsoft.com/office/drawing/2010/main" val="0"/>
@@ -1140,7 +1261,7 @@
                     <pic:cNvPicPr/>
                   </pic:nvPicPr>
                   <pic:blipFill>
-                    <a:blip r:embed="rId28"/>
+                    <a:blip r:embed="rId31"/>
                     <a:stretch>
                       <a:fillRect/>
                     </a:stretch>
@@ -1183,7 +1304,7 @@
                     <pic:cNvPicPr/>
                   </pic:nvPicPr>
                   <pic:blipFill>
-                    <a:blip r:embed="rId29"/>
+                    <a:blip r:embed="rId32"/>
                     <a:stretch>
                       <a:fillRect/>
                     </a:stretch>
@@ -1226,7 +1347,7 @@
                     <pic:cNvPicPr/>
                   </pic:nvPicPr>
                   <pic:blipFill>
-                    <a:blip r:embed="rId30"/>
+                    <a:blip r:embed="rId33"/>
                     <a:stretch>
                       <a:fillRect/>
                     </a:stretch>
@@ -1269,7 +1390,7 @@
                     <pic:cNvPicPr/>
                   </pic:nvPicPr>
                   <pic:blipFill>
-                    <a:blip r:embed="rId31"/>
+                    <a:blip r:embed="rId34"/>
                     <a:stretch>
                       <a:fillRect/>
                     </a:stretch>
@@ -1312,7 +1433,7 @@
                     <pic:cNvPicPr/>
                   </pic:nvPicPr>
                   <pic:blipFill>
-                    <a:blip r:embed="rId32"/>
+                    <a:blip r:embed="rId35"/>
                     <a:stretch>
                       <a:fillRect/>
                     </a:stretch>
@@ -1355,7 +1476,7 @@
                     <pic:cNvPicPr/>
                   </pic:nvPicPr>
                   <pic:blipFill>
-                    <a:blip r:embed="rId33"/>
+                    <a:blip r:embed="rId36"/>
                     <a:stretch>
                       <a:fillRect/>
                     </a:stretch>
@@ -1398,7 +1519,7 @@
                     <pic:cNvPicPr/>
                   </pic:nvPicPr>
                   <pic:blipFill>
-                    <a:blip r:embed="rId34"/>
+                    <a:blip r:embed="rId37"/>
                     <a:stretch>
                       <a:fillRect/>
                     </a:stretch>
@@ -1442,7 +1563,7 @@
                     <pic:cNvPicPr/>
                   </pic:nvPicPr>
                   <pic:blipFill>
-                    <a:blip r:embed="rId35"/>
+                    <a:blip r:embed="rId38"/>
                     <a:stretch>
                       <a:fillRect/>
                     </a:stretch>
@@ -1485,7 +1606,7 @@
                     <pic:cNvPicPr/>
                   </pic:nvPicPr>
                   <pic:blipFill>
-                    <a:blip r:embed="rId36"/>
+                    <a:blip r:embed="rId39"/>
                     <a:stretch>
                       <a:fillRect/>
                     </a:stretch>
@@ -1528,7 +1649,7 @@
                     <pic:cNvPicPr/>
                   </pic:nvPicPr>
                   <pic:blipFill>
-                    <a:blip r:embed="rId37"/>
+                    <a:blip r:embed="rId40"/>
                     <a:stretch>
                       <a:fillRect/>
                     </a:stretch>

</xml_diff>

<commit_message>
procedimiento hasta primer archivo
</commit_message>
<xml_diff>
--- a/capturas.docx
+++ b/capturas.docx
@@ -332,8 +332,13 @@
     <w:p>
       <w:r>
         <w:lastRenderedPageBreak/>
-        <w:t>Compilar java, la advertencia es normal, debe generar otros archivos .class</w:t>
-      </w:r>
+        <w:t>Compilar java, la advertencia es normal, debe generar otros archivos .</w:t>
+      </w:r>
+      <w:proofErr w:type="spellStart"/>
+      <w:r>
+        <w:t>class</w:t>
+      </w:r>
+      <w:proofErr w:type="spellEnd"/>
     </w:p>
     <w:p>
       <w:r>
@@ -470,6 +475,62 @@
         </w:rPr>
         <w:lastRenderedPageBreak/>
         <w:drawing>
+          <wp:inline distT="0" distB="0" distL="0" distR="0" wp14:anchorId="6D520D35" wp14:editId="3FEE44E4">
+            <wp:extent cx="13014325" cy="7315200"/>
+            <wp:effectExtent l="0" t="0" r="0" b="0"/>
+            <wp:docPr id="38" name="Imagen 38"/>
+            <wp:cNvGraphicFramePr>
+              <a:graphicFrameLocks xmlns:a="http://schemas.openxmlformats.org/drawingml/2006/main" noChangeAspect="1"/>
+            </wp:cNvGraphicFramePr>
+            <a:graphic xmlns:a="http://schemas.openxmlformats.org/drawingml/2006/main">
+              <a:graphicData uri="http://schemas.openxmlformats.org/drawingml/2006/picture">
+                <pic:pic xmlns:pic="http://schemas.openxmlformats.org/drawingml/2006/picture">
+                  <pic:nvPicPr>
+                    <pic:cNvPr id="0" name="Picture 1"/>
+                    <pic:cNvPicPr>
+                      <a:picLocks noChangeAspect="1" noChangeArrowheads="1"/>
+                    </pic:cNvPicPr>
+                  </pic:nvPicPr>
+                  <pic:blipFill>
+                    <a:blip r:embed="rId14">
+                      <a:extLst>
+                        <a:ext uri="{28A0092B-C50C-407E-A947-70E740481C1C}">
+                          <a14:useLocalDpi xmlns:a14="http://schemas.microsoft.com/office/drawing/2010/main" val="0"/>
+                        </a:ext>
+                      </a:extLst>
+                    </a:blip>
+                    <a:srcRect/>
+                    <a:stretch>
+                      <a:fillRect/>
+                    </a:stretch>
+                  </pic:blipFill>
+                  <pic:spPr bwMode="auto">
+                    <a:xfrm>
+                      <a:off x="0" y="0"/>
+                      <a:ext cx="13014325" cy="7315200"/>
+                    </a:xfrm>
+                    <a:prstGeom prst="rect">
+                      <a:avLst/>
+                    </a:prstGeom>
+                    <a:noFill/>
+                    <a:ln>
+                      <a:noFill/>
+                    </a:ln>
+                  </pic:spPr>
+                </pic:pic>
+              </a:graphicData>
+            </a:graphic>
+          </wp:inline>
+        </w:drawing>
+      </w:r>
+    </w:p>
+    <w:p>
+      <w:r>
+        <w:rPr>
+          <w:noProof/>
+        </w:rPr>
+        <w:lastRenderedPageBreak/>
+        <w:drawing>
           <wp:inline distT="0" distB="0" distL="0" distR="0" wp14:anchorId="734282CB" wp14:editId="59A090BE">
             <wp:extent cx="13011150" cy="7315200"/>
             <wp:effectExtent l="0" t="0" r="0" b="0"/>
@@ -485,7 +546,7 @@
                     <pic:cNvPicPr/>
                   </pic:nvPicPr>
                   <pic:blipFill>
-                    <a:blip r:embed="rId14"/>
+                    <a:blip r:embed="rId15"/>
                     <a:stretch>
                       <a:fillRect/>
                     </a:stretch>
@@ -528,7 +589,7 @@
                     <pic:cNvPicPr/>
                   </pic:nvPicPr>
                   <pic:blipFill>
-                    <a:blip r:embed="rId15"/>
+                    <a:blip r:embed="rId16"/>
                     <a:stretch>
                       <a:fillRect/>
                     </a:stretch>
@@ -571,7 +632,7 @@
                     <pic:cNvPicPr/>
                   </pic:nvPicPr>
                   <pic:blipFill>
-                    <a:blip r:embed="rId16"/>
+                    <a:blip r:embed="rId17"/>
                     <a:stretch>
                       <a:fillRect/>
                     </a:stretch>
@@ -614,7 +675,7 @@
                     <pic:cNvPicPr/>
                   </pic:nvPicPr>
                   <pic:blipFill>
-                    <a:blip r:embed="rId17"/>
+                    <a:blip r:embed="rId18"/>
                     <a:stretch>
                       <a:fillRect/>
                     </a:stretch>
@@ -657,7 +718,7 @@
                     <pic:cNvPicPr/>
                   </pic:nvPicPr>
                   <pic:blipFill>
-                    <a:blip r:embed="rId18"/>
+                    <a:blip r:embed="rId19"/>
                     <a:stretch>
                       <a:fillRect/>
                     </a:stretch>
@@ -698,35 +759,208 @@
                     <pic:cNvPicPr/>
                   </pic:nvPicPr>
                   <pic:blipFill>
-                    <a:blip r:embed="rId19"/>
-                    <a:stretch>
-                      <a:fillRect/>
-                    </a:stretch>
-                  </pic:blipFill>
-                  <pic:spPr>
-                    <a:xfrm>
-                      <a:off x="0" y="0"/>
-                      <a:ext cx="13011150" cy="7315200"/>
-                    </a:xfrm>
-                    <a:prstGeom prst="rect">
-                      <a:avLst/>
-                    </a:prstGeom>
-                  </pic:spPr>
-                </pic:pic>
-              </a:graphicData>
-            </a:graphic>
-          </wp:inline>
-        </w:drawing>
-      </w:r>
-    </w:p>
-    <w:p>
-      <w:r>
-        <w:rPr>
-          <w:noProof/>
-        </w:rPr>
-        <w:lastRenderedPageBreak/>
-        <w:drawing>
-          <wp:inline distT="0" distB="0" distL="0" distR="0" wp14:anchorId="553FA1D4" wp14:editId="053014D1">
+                    <a:blip r:embed="rId20"/>
+                    <a:stretch>
+                      <a:fillRect/>
+                    </a:stretch>
+                  </pic:blipFill>
+                  <pic:spPr>
+                    <a:xfrm>
+                      <a:off x="0" y="0"/>
+                      <a:ext cx="13011150" cy="7315200"/>
+                    </a:xfrm>
+                    <a:prstGeom prst="rect">
+                      <a:avLst/>
+                    </a:prstGeom>
+                  </pic:spPr>
+                </pic:pic>
+              </a:graphicData>
+            </a:graphic>
+          </wp:inline>
+        </w:drawing>
+      </w:r>
+    </w:p>
+    <w:p/>
+    <w:p>
+      <w:r>
+        <w:rPr>
+          <w:noProof/>
+        </w:rPr>
+        <w:lastRenderedPageBreak/>
+        <w:drawing>
+          <wp:inline distT="0" distB="0" distL="0" distR="0" wp14:anchorId="03FA194E" wp14:editId="2CA96974">
+            <wp:extent cx="13011150" cy="7315200"/>
+            <wp:effectExtent l="0" t="0" r="0" b="0"/>
+            <wp:docPr id="21" name="Imagen 21" descr="Texto&#10;&#10;Descripción generada automáticamente"/>
+            <wp:cNvGraphicFramePr>
+              <a:graphicFrameLocks xmlns:a="http://schemas.openxmlformats.org/drawingml/2006/main" noChangeAspect="1"/>
+            </wp:cNvGraphicFramePr>
+            <a:graphic xmlns:a="http://schemas.openxmlformats.org/drawingml/2006/main">
+              <a:graphicData uri="http://schemas.openxmlformats.org/drawingml/2006/picture">
+                <pic:pic xmlns:pic="http://schemas.openxmlformats.org/drawingml/2006/picture">
+                  <pic:nvPicPr>
+                    <pic:cNvPr id="21" name="Imagen 21" descr="Texto&#10;&#10;Descripción generada automáticamente"/>
+                    <pic:cNvPicPr/>
+                  </pic:nvPicPr>
+                  <pic:blipFill>
+                    <a:blip r:embed="rId21"/>
+                    <a:stretch>
+                      <a:fillRect/>
+                    </a:stretch>
+                  </pic:blipFill>
+                  <pic:spPr>
+                    <a:xfrm>
+                      <a:off x="0" y="0"/>
+                      <a:ext cx="13011150" cy="7315200"/>
+                    </a:xfrm>
+                    <a:prstGeom prst="rect">
+                      <a:avLst/>
+                    </a:prstGeom>
+                  </pic:spPr>
+                </pic:pic>
+              </a:graphicData>
+            </a:graphic>
+          </wp:inline>
+        </w:drawing>
+      </w:r>
+    </w:p>
+    <w:p>
+      <w:r>
+        <w:rPr>
+          <w:noProof/>
+        </w:rPr>
+        <w:lastRenderedPageBreak/>
+        <w:drawing>
+          <wp:inline distT="0" distB="0" distL="0" distR="0" wp14:anchorId="6414939C" wp14:editId="046FBA17">
+            <wp:extent cx="13011150" cy="7315200"/>
+            <wp:effectExtent l="0" t="0" r="0" b="0"/>
+            <wp:docPr id="22" name="Imagen 22" descr="Texto&#10;&#10;Descripción generada automáticamente"/>
+            <wp:cNvGraphicFramePr>
+              <a:graphicFrameLocks xmlns:a="http://schemas.openxmlformats.org/drawingml/2006/main" noChangeAspect="1"/>
+            </wp:cNvGraphicFramePr>
+            <a:graphic xmlns:a="http://schemas.openxmlformats.org/drawingml/2006/main">
+              <a:graphicData uri="http://schemas.openxmlformats.org/drawingml/2006/picture">
+                <pic:pic xmlns:pic="http://schemas.openxmlformats.org/drawingml/2006/picture">
+                  <pic:nvPicPr>
+                    <pic:cNvPr id="22" name="Imagen 22" descr="Texto&#10;&#10;Descripción generada automáticamente"/>
+                    <pic:cNvPicPr/>
+                  </pic:nvPicPr>
+                  <pic:blipFill>
+                    <a:blip r:embed="rId22"/>
+                    <a:stretch>
+                      <a:fillRect/>
+                    </a:stretch>
+                  </pic:blipFill>
+                  <pic:spPr>
+                    <a:xfrm>
+                      <a:off x="0" y="0"/>
+                      <a:ext cx="13011150" cy="7315200"/>
+                    </a:xfrm>
+                    <a:prstGeom prst="rect">
+                      <a:avLst/>
+                    </a:prstGeom>
+                  </pic:spPr>
+                </pic:pic>
+              </a:graphicData>
+            </a:graphic>
+          </wp:inline>
+        </w:drawing>
+      </w:r>
+    </w:p>
+    <w:p>
+      <w:r>
+        <w:rPr>
+          <w:noProof/>
+        </w:rPr>
+        <w:lastRenderedPageBreak/>
+        <w:drawing>
+          <wp:inline distT="0" distB="0" distL="0" distR="0" wp14:anchorId="694DEC94" wp14:editId="6D79E459">
+            <wp:extent cx="13011150" cy="7315200"/>
+            <wp:effectExtent l="0" t="0" r="0" b="0"/>
+            <wp:docPr id="23" name="Imagen 23" descr="Captura de pantalla de un celular&#10;&#10;Descripción generada automáticamente"/>
+            <wp:cNvGraphicFramePr>
+              <a:graphicFrameLocks xmlns:a="http://schemas.openxmlformats.org/drawingml/2006/main" noChangeAspect="1"/>
+            </wp:cNvGraphicFramePr>
+            <a:graphic xmlns:a="http://schemas.openxmlformats.org/drawingml/2006/main">
+              <a:graphicData uri="http://schemas.openxmlformats.org/drawingml/2006/picture">
+                <pic:pic xmlns:pic="http://schemas.openxmlformats.org/drawingml/2006/picture">
+                  <pic:nvPicPr>
+                    <pic:cNvPr id="23" name="Imagen 23" descr="Captura de pantalla de un celular&#10;&#10;Descripción generada automáticamente"/>
+                    <pic:cNvPicPr/>
+                  </pic:nvPicPr>
+                  <pic:blipFill>
+                    <a:blip r:embed="rId23"/>
+                    <a:stretch>
+                      <a:fillRect/>
+                    </a:stretch>
+                  </pic:blipFill>
+                  <pic:spPr>
+                    <a:xfrm>
+                      <a:off x="0" y="0"/>
+                      <a:ext cx="13011150" cy="7315200"/>
+                    </a:xfrm>
+                    <a:prstGeom prst="rect">
+                      <a:avLst/>
+                    </a:prstGeom>
+                  </pic:spPr>
+                </pic:pic>
+              </a:graphicData>
+            </a:graphic>
+          </wp:inline>
+        </w:drawing>
+      </w:r>
+    </w:p>
+    <w:p>
+      <w:r>
+        <w:rPr>
+          <w:noProof/>
+        </w:rPr>
+        <w:lastRenderedPageBreak/>
+        <w:drawing>
+          <wp:inline distT="0" distB="0" distL="0" distR="0" wp14:anchorId="1761E88F" wp14:editId="22237F75">
+            <wp:extent cx="13011150" cy="7315200"/>
+            <wp:effectExtent l="0" t="0" r="0" b="0"/>
+            <wp:docPr id="24" name="Imagen 24" descr="Captura de pantalla de computadora&#10;&#10;Descripción generada automáticamente"/>
+            <wp:cNvGraphicFramePr>
+              <a:graphicFrameLocks xmlns:a="http://schemas.openxmlformats.org/drawingml/2006/main" noChangeAspect="1"/>
+            </wp:cNvGraphicFramePr>
+            <a:graphic xmlns:a="http://schemas.openxmlformats.org/drawingml/2006/main">
+              <a:graphicData uri="http://schemas.openxmlformats.org/drawingml/2006/picture">
+                <pic:pic xmlns:pic="http://schemas.openxmlformats.org/drawingml/2006/picture">
+                  <pic:nvPicPr>
+                    <pic:cNvPr id="24" name="Imagen 24" descr="Captura de pantalla de computadora&#10;&#10;Descripción generada automáticamente"/>
+                    <pic:cNvPicPr/>
+                  </pic:nvPicPr>
+                  <pic:blipFill>
+                    <a:blip r:embed="rId24"/>
+                    <a:stretch>
+                      <a:fillRect/>
+                    </a:stretch>
+                  </pic:blipFill>
+                  <pic:spPr>
+                    <a:xfrm>
+                      <a:off x="0" y="0"/>
+                      <a:ext cx="13011150" cy="7315200"/>
+                    </a:xfrm>
+                    <a:prstGeom prst="rect">
+                      <a:avLst/>
+                    </a:prstGeom>
+                  </pic:spPr>
+                </pic:pic>
+              </a:graphicData>
+            </a:graphic>
+          </wp:inline>
+        </w:drawing>
+      </w:r>
+    </w:p>
+    <w:p>
+      <w:r>
+        <w:rPr>
+          <w:noProof/>
+        </w:rPr>
+        <w:lastRenderedPageBreak/>
+        <w:drawing>
+          <wp:inline distT="0" distB="0" distL="0" distR="0" wp14:anchorId="401B7B2B" wp14:editId="7950E6E7">
             <wp:extent cx="13011150" cy="7315200"/>
             <wp:effectExtent l="0" t="0" r="0" b="0"/>
             <wp:docPr id="25" name="Imagen 25" descr="Captura de pantalla de computadora&#10;&#10;Descripción generada automáticamente"/>
@@ -741,179 +975,7 @@
                     <pic:cNvPicPr/>
                   </pic:nvPicPr>
                   <pic:blipFill>
-                    <a:blip r:embed="rId20"/>
-                    <a:stretch>
-                      <a:fillRect/>
-                    </a:stretch>
-                  </pic:blipFill>
-                  <pic:spPr>
-                    <a:xfrm>
-                      <a:off x="0" y="0"/>
-                      <a:ext cx="13011150" cy="7315200"/>
-                    </a:xfrm>
-                    <a:prstGeom prst="rect">
-                      <a:avLst/>
-                    </a:prstGeom>
-                  </pic:spPr>
-                </pic:pic>
-              </a:graphicData>
-            </a:graphic>
-          </wp:inline>
-        </w:drawing>
-      </w:r>
-    </w:p>
-    <w:p>
-      <w:r>
-        <w:rPr>
-          <w:noProof/>
-        </w:rPr>
-        <w:lastRenderedPageBreak/>
-        <w:drawing>
-          <wp:inline distT="0" distB="0" distL="0" distR="0" wp14:anchorId="03FA194E" wp14:editId="2CA96974">
-            <wp:extent cx="13011150" cy="7315200"/>
-            <wp:effectExtent l="0" t="0" r="0" b="0"/>
-            <wp:docPr id="21" name="Imagen 21" descr="Texto&#10;&#10;Descripción generada automáticamente"/>
-            <wp:cNvGraphicFramePr>
-              <a:graphicFrameLocks xmlns:a="http://schemas.openxmlformats.org/drawingml/2006/main" noChangeAspect="1"/>
-            </wp:cNvGraphicFramePr>
-            <a:graphic xmlns:a="http://schemas.openxmlformats.org/drawingml/2006/main">
-              <a:graphicData uri="http://schemas.openxmlformats.org/drawingml/2006/picture">
-                <pic:pic xmlns:pic="http://schemas.openxmlformats.org/drawingml/2006/picture">
-                  <pic:nvPicPr>
-                    <pic:cNvPr id="21" name="Imagen 21" descr="Texto&#10;&#10;Descripción generada automáticamente"/>
-                    <pic:cNvPicPr/>
-                  </pic:nvPicPr>
-                  <pic:blipFill>
-                    <a:blip r:embed="rId21"/>
-                    <a:stretch>
-                      <a:fillRect/>
-                    </a:stretch>
-                  </pic:blipFill>
-                  <pic:spPr>
-                    <a:xfrm>
-                      <a:off x="0" y="0"/>
-                      <a:ext cx="13011150" cy="7315200"/>
-                    </a:xfrm>
-                    <a:prstGeom prst="rect">
-                      <a:avLst/>
-                    </a:prstGeom>
-                  </pic:spPr>
-                </pic:pic>
-              </a:graphicData>
-            </a:graphic>
-          </wp:inline>
-        </w:drawing>
-      </w:r>
-    </w:p>
-    <w:p>
-      <w:r>
-        <w:rPr>
-          <w:noProof/>
-        </w:rPr>
-        <w:lastRenderedPageBreak/>
-        <w:drawing>
-          <wp:inline distT="0" distB="0" distL="0" distR="0" wp14:anchorId="6414939C" wp14:editId="046FBA17">
-            <wp:extent cx="13011150" cy="7315200"/>
-            <wp:effectExtent l="0" t="0" r="0" b="0"/>
-            <wp:docPr id="22" name="Imagen 22" descr="Texto&#10;&#10;Descripción generada automáticamente"/>
-            <wp:cNvGraphicFramePr>
-              <a:graphicFrameLocks xmlns:a="http://schemas.openxmlformats.org/drawingml/2006/main" noChangeAspect="1"/>
-            </wp:cNvGraphicFramePr>
-            <a:graphic xmlns:a="http://schemas.openxmlformats.org/drawingml/2006/main">
-              <a:graphicData uri="http://schemas.openxmlformats.org/drawingml/2006/picture">
-                <pic:pic xmlns:pic="http://schemas.openxmlformats.org/drawingml/2006/picture">
-                  <pic:nvPicPr>
-                    <pic:cNvPr id="22" name="Imagen 22" descr="Texto&#10;&#10;Descripción generada automáticamente"/>
-                    <pic:cNvPicPr/>
-                  </pic:nvPicPr>
-                  <pic:blipFill>
-                    <a:blip r:embed="rId22"/>
-                    <a:stretch>
-                      <a:fillRect/>
-                    </a:stretch>
-                  </pic:blipFill>
-                  <pic:spPr>
-                    <a:xfrm>
-                      <a:off x="0" y="0"/>
-                      <a:ext cx="13011150" cy="7315200"/>
-                    </a:xfrm>
-                    <a:prstGeom prst="rect">
-                      <a:avLst/>
-                    </a:prstGeom>
-                  </pic:spPr>
-                </pic:pic>
-              </a:graphicData>
-            </a:graphic>
-          </wp:inline>
-        </w:drawing>
-      </w:r>
-    </w:p>
-    <w:p>
-      <w:r>
-        <w:rPr>
-          <w:noProof/>
-        </w:rPr>
-        <w:lastRenderedPageBreak/>
-        <w:drawing>
-          <wp:inline distT="0" distB="0" distL="0" distR="0" wp14:anchorId="694DEC94" wp14:editId="6D79E459">
-            <wp:extent cx="13011150" cy="7315200"/>
-            <wp:effectExtent l="0" t="0" r="0" b="0"/>
-            <wp:docPr id="23" name="Imagen 23" descr="Captura de pantalla de un celular&#10;&#10;Descripción generada automáticamente"/>
-            <wp:cNvGraphicFramePr>
-              <a:graphicFrameLocks xmlns:a="http://schemas.openxmlformats.org/drawingml/2006/main" noChangeAspect="1"/>
-            </wp:cNvGraphicFramePr>
-            <a:graphic xmlns:a="http://schemas.openxmlformats.org/drawingml/2006/main">
-              <a:graphicData uri="http://schemas.openxmlformats.org/drawingml/2006/picture">
-                <pic:pic xmlns:pic="http://schemas.openxmlformats.org/drawingml/2006/picture">
-                  <pic:nvPicPr>
-                    <pic:cNvPr id="23" name="Imagen 23" descr="Captura de pantalla de un celular&#10;&#10;Descripción generada automáticamente"/>
-                    <pic:cNvPicPr/>
-                  </pic:nvPicPr>
-                  <pic:blipFill>
-                    <a:blip r:embed="rId23"/>
-                    <a:stretch>
-                      <a:fillRect/>
-                    </a:stretch>
-                  </pic:blipFill>
-                  <pic:spPr>
-                    <a:xfrm>
-                      <a:off x="0" y="0"/>
-                      <a:ext cx="13011150" cy="7315200"/>
-                    </a:xfrm>
-                    <a:prstGeom prst="rect">
-                      <a:avLst/>
-                    </a:prstGeom>
-                  </pic:spPr>
-                </pic:pic>
-              </a:graphicData>
-            </a:graphic>
-          </wp:inline>
-        </w:drawing>
-      </w:r>
-    </w:p>
-    <w:p>
-      <w:r>
-        <w:rPr>
-          <w:noProof/>
-        </w:rPr>
-        <w:lastRenderedPageBreak/>
-        <w:drawing>
-          <wp:inline distT="0" distB="0" distL="0" distR="0" wp14:anchorId="1761E88F" wp14:editId="22237F75">
-            <wp:extent cx="13011150" cy="7315200"/>
-            <wp:effectExtent l="0" t="0" r="0" b="0"/>
-            <wp:docPr id="24" name="Imagen 24" descr="Captura de pantalla de computadora&#10;&#10;Descripción generada automáticamente"/>
-            <wp:cNvGraphicFramePr>
-              <a:graphicFrameLocks xmlns:a="http://schemas.openxmlformats.org/drawingml/2006/main" noChangeAspect="1"/>
-            </wp:cNvGraphicFramePr>
-            <a:graphic xmlns:a="http://schemas.openxmlformats.org/drawingml/2006/main">
-              <a:graphicData uri="http://schemas.openxmlformats.org/drawingml/2006/picture">
-                <pic:pic xmlns:pic="http://schemas.openxmlformats.org/drawingml/2006/picture">
-                  <pic:nvPicPr>
-                    <pic:cNvPr id="24" name="Imagen 24" descr="Captura de pantalla de computadora&#10;&#10;Descripción generada automáticamente"/>
-                    <pic:cNvPicPr/>
-                  </pic:nvPicPr>
-                  <pic:blipFill>
-                    <a:blip r:embed="rId24"/>
+                    <a:blip r:embed="rId25"/>
                     <a:stretch>
                       <a:fillRect/>
                     </a:stretch>
@@ -956,7 +1018,7 @@
                     <pic:cNvPicPr/>
                   </pic:nvPicPr>
                   <pic:blipFill>
-                    <a:blip r:embed="rId25"/>
+                    <a:blip r:embed="rId26"/>
                     <a:stretch>
                       <a:fillRect/>
                     </a:stretch>
@@ -999,7 +1061,7 @@
                     <pic:cNvPicPr/>
                   </pic:nvPicPr>
                   <pic:blipFill>
-                    <a:blip r:embed="rId26"/>
+                    <a:blip r:embed="rId27"/>
                     <a:stretch>
                       <a:fillRect/>
                     </a:stretch>
@@ -1040,7 +1102,7 @@
                     <pic:cNvPicPr/>
                   </pic:nvPicPr>
                   <pic:blipFill>
-                    <a:blip r:embed="rId27"/>
+                    <a:blip r:embed="rId28"/>
                     <a:stretch>
                       <a:fillRect/>
                     </a:stretch>
@@ -1094,7 +1156,7 @@
                     <pic:cNvPicPr/>
                   </pic:nvPicPr>
                   <pic:blipFill>
-                    <a:blip r:embed="rId28"/>
+                    <a:blip r:embed="rId29"/>
                     <a:stretch>
                       <a:fillRect/>
                     </a:stretch>
@@ -1137,7 +1199,7 @@
                     <pic:cNvPicPr/>
                   </pic:nvPicPr>
                   <pic:blipFill>
-                    <a:blip r:embed="rId29"/>
+                    <a:blip r:embed="rId30"/>
                     <a:stretch>
                       <a:fillRect/>
                     </a:stretch>
@@ -1188,7 +1250,7 @@
                     <pic:cNvPicPr/>
                   </pic:nvPicPr>
                   <pic:blipFill>
-                    <a:blip r:embed="rId30">
+                    <a:blip r:embed="rId31">
                       <a:extLst>
                         <a:ext uri="{28A0092B-C50C-407E-A947-70E740481C1C}">
                           <a14:useLocalDpi xmlns:a14="http://schemas.microsoft.com/office/drawing/2010/main" val="0"/>
@@ -1261,7 +1323,7 @@
                     <pic:cNvPicPr/>
                   </pic:nvPicPr>
                   <pic:blipFill>
-                    <a:blip r:embed="rId31"/>
+                    <a:blip r:embed="rId32"/>
                     <a:stretch>
                       <a:fillRect/>
                     </a:stretch>
@@ -1304,7 +1366,7 @@
                     <pic:cNvPicPr/>
                   </pic:nvPicPr>
                   <pic:blipFill>
-                    <a:blip r:embed="rId32"/>
+                    <a:blip r:embed="rId33"/>
                     <a:stretch>
                       <a:fillRect/>
                     </a:stretch>
@@ -1347,7 +1409,7 @@
                     <pic:cNvPicPr/>
                   </pic:nvPicPr>
                   <pic:blipFill>
-                    <a:blip r:embed="rId33"/>
+                    <a:blip r:embed="rId34"/>
                     <a:stretch>
                       <a:fillRect/>
                     </a:stretch>
@@ -1390,7 +1452,7 @@
                     <pic:cNvPicPr/>
                   </pic:nvPicPr>
                   <pic:blipFill>
-                    <a:blip r:embed="rId34"/>
+                    <a:blip r:embed="rId35"/>
                     <a:stretch>
                       <a:fillRect/>
                     </a:stretch>
@@ -1433,7 +1495,7 @@
                     <pic:cNvPicPr/>
                   </pic:nvPicPr>
                   <pic:blipFill>
-                    <a:blip r:embed="rId35"/>
+                    <a:blip r:embed="rId36"/>
                     <a:stretch>
                       <a:fillRect/>
                     </a:stretch>
@@ -1476,7 +1538,7 @@
                     <pic:cNvPicPr/>
                   </pic:nvPicPr>
                   <pic:blipFill>
-                    <a:blip r:embed="rId36"/>
+                    <a:blip r:embed="rId37"/>
                     <a:stretch>
                       <a:fillRect/>
                     </a:stretch>
@@ -1519,7 +1581,7 @@
                     <pic:cNvPicPr/>
                   </pic:nvPicPr>
                   <pic:blipFill>
-                    <a:blip r:embed="rId37"/>
+                    <a:blip r:embed="rId38"/>
                     <a:stretch>
                       <a:fillRect/>
                     </a:stretch>
@@ -1563,7 +1625,7 @@
                     <pic:cNvPicPr/>
                   </pic:nvPicPr>
                   <pic:blipFill>
-                    <a:blip r:embed="rId38"/>
+                    <a:blip r:embed="rId39"/>
                     <a:stretch>
                       <a:fillRect/>
                     </a:stretch>
@@ -1606,7 +1668,7 @@
                     <pic:cNvPicPr/>
                   </pic:nvPicPr>
                   <pic:blipFill>
-                    <a:blip r:embed="rId39"/>
+                    <a:blip r:embed="rId40"/>
                     <a:stretch>
                       <a:fillRect/>
                     </a:stretch>
@@ -1649,7 +1711,7 @@
                     <pic:cNvPicPr/>
                   </pic:nvPicPr>
                   <pic:blipFill>
-                    <a:blip r:embed="rId40"/>
+                    <a:blip r:embed="rId41"/>
                     <a:stretch>
                       <a:fillRect/>
                     </a:stretch>

</xml_diff>